<commit_message>
xgboost is dominating :(
</commit_message>
<xml_diff>
--- a/weekly_reports/04_28_2024.docx
+++ b/weekly_reports/04_28_2024.docx
@@ -2228,7 +2228,7 @@
         <w:ind w:firstLineChars="0"/>
         <w:jc w:val="both"/>
         <w:rPr>
-          <w:rFonts w:ascii="Times New Roman" w:eastAsia="Times New Roman" w:hAnsi="Times New Roman" w:cs="Times New Roman" w:hint="eastAsia"/>
+          <w:rFonts w:ascii="Times New Roman" w:eastAsia="Times New Roman" w:hAnsi="Times New Roman" w:cs="Times New Roman"/>
           <w:sz w:val="24"/>
           <w:szCs w:val="24"/>
         </w:rPr>
@@ -2436,6 +2436,7 @@
       <w:r>
         <w:rPr>
           <w:rFonts w:ascii="Times New Roman" w:eastAsia="Times New Roman" w:hAnsi="Times New Roman" w:cs="Times New Roman"/>
+          <w:noProof/>
           <w:sz w:val="24"/>
           <w:szCs w:val="24"/>
         </w:rPr>
@@ -2481,7 +2482,7 @@
         <w:spacing w:line="240" w:lineRule="auto"/>
         <w:jc w:val="both"/>
         <w:rPr>
-          <w:rFonts w:ascii="Times New Roman" w:eastAsia="Times New Roman" w:hAnsi="Times New Roman" w:cs="Times New Roman" w:hint="eastAsia"/>
+          <w:rFonts w:ascii="Times New Roman" w:eastAsia="Times New Roman" w:hAnsi="Times New Roman" w:cs="Times New Roman"/>
           <w:sz w:val="24"/>
           <w:szCs w:val="24"/>
         </w:rPr>
@@ -2587,16 +2588,61 @@
             <w:sz w:val="24"/>
             <w:szCs w:val="24"/>
           </w:rPr>
-          <w:t>Raindrop</w:t>
+          <w:t>Rain</w:t>
+        </w:r>
+        <w:r>
+          <w:rPr>
+            <w:rStyle w:val="Hyperlink"/>
+            <w:rFonts w:ascii="Times New Roman" w:eastAsia="Times New Roman" w:hAnsi="Times New Roman" w:cs="Times New Roman" w:hint="eastAsia"/>
+            <w:sz w:val="24"/>
+            <w:szCs w:val="24"/>
+          </w:rPr>
+          <w:t>d</w:t>
+        </w:r>
+        <w:r>
+          <w:rPr>
+            <w:rStyle w:val="Hyperlink"/>
+            <w:rFonts w:ascii="Times New Roman" w:eastAsia="Times New Roman" w:hAnsi="Times New Roman" w:cs="Times New Roman" w:hint="eastAsia"/>
+            <w:sz w:val="24"/>
+            <w:szCs w:val="24"/>
+          </w:rPr>
+          <w:t>rop</w:t>
         </w:r>
       </w:hyperlink>
       <w:r>
         <w:rPr>
-          <w:rFonts w:ascii="Times New Roman" w:eastAsia="Times New Roman" w:hAnsi="Times New Roman" w:cs="Times New Roman" w:hint="eastAsia"/>
-          <w:sz w:val="24"/>
-          <w:szCs w:val="24"/>
-        </w:rPr>
-        <w:t xml:space="preserve">, plus a newest research </w:t>
+          <w:rStyle w:val="Hyperlink"/>
+          <w:rFonts w:ascii="Times New Roman" w:eastAsia="Times New Roman" w:hAnsi="Times New Roman" w:cs="Times New Roman" w:hint="eastAsia"/>
+          <w:sz w:val="24"/>
+          <w:szCs w:val="24"/>
+        </w:rPr>
+        <w:t xml:space="preserve"> </w:t>
+      </w:r>
+      <w:r>
+        <w:rPr>
+          <w:rStyle w:val="Hyperlink"/>
+          <w:rFonts w:ascii="Times New Roman" w:eastAsia="MS Mincho" w:hAnsi="Times New Roman" w:cs="Times New Roman"/>
+          <w:sz w:val="24"/>
+          <w:szCs w:val="24"/>
+          <w:lang w:eastAsia="ja-JP"/>
+        </w:rPr>
+        <w:t>(ICLR22)</w:t>
+      </w:r>
+      <w:r>
+        <w:rPr>
+          <w:rFonts w:ascii="Times New Roman" w:eastAsia="Times New Roman" w:hAnsi="Times New Roman" w:cs="Times New Roman"/>
+          <w:sz w:val="24"/>
+          <w:szCs w:val="24"/>
+        </w:rPr>
+        <w:t>,</w:t>
+      </w:r>
+      <w:r>
+        <w:rPr>
+          <w:rFonts w:ascii="Times New Roman" w:eastAsia="Times New Roman" w:hAnsi="Times New Roman" w:cs="Times New Roman" w:hint="eastAsia"/>
+          <w:sz w:val="24"/>
+          <w:szCs w:val="24"/>
+        </w:rPr>
+        <w:t xml:space="preserve"> plus a newest research </w:t>
       </w:r>
       <w:hyperlink r:id="rId8" w:history="1">
         <w:proofErr w:type="spellStart"/>
@@ -2607,10 +2653,37 @@
             <w:sz w:val="24"/>
             <w:szCs w:val="24"/>
           </w:rPr>
-          <w:t>ViTST</w:t>
+          <w:t>ViT</w:t>
+        </w:r>
+        <w:r>
+          <w:rPr>
+            <w:rStyle w:val="Hyperlink"/>
+            <w:rFonts w:ascii="Times New Roman" w:eastAsia="Times New Roman" w:hAnsi="Times New Roman" w:cs="Times New Roman" w:hint="eastAsia"/>
+            <w:sz w:val="24"/>
+            <w:szCs w:val="24"/>
+          </w:rPr>
+          <w:t>S</w:t>
+        </w:r>
+        <w:r>
+          <w:rPr>
+            <w:rStyle w:val="Hyperlink"/>
+            <w:rFonts w:ascii="Times New Roman" w:eastAsia="Times New Roman" w:hAnsi="Times New Roman" w:cs="Times New Roman" w:hint="eastAsia"/>
+            <w:sz w:val="24"/>
+            <w:szCs w:val="24"/>
+          </w:rPr>
+          <w:t>T</w:t>
         </w:r>
         <w:proofErr w:type="spellEnd"/>
       </w:hyperlink>
+      <w:r>
+        <w:rPr>
+          <w:rStyle w:val="Hyperlink"/>
+          <w:rFonts w:ascii="Times New Roman" w:eastAsia="Times New Roman" w:hAnsi="Times New Roman" w:cs="Times New Roman"/>
+          <w:sz w:val="24"/>
+          <w:szCs w:val="24"/>
+        </w:rPr>
+        <w:t xml:space="preserve"> (NeurIPS23)</w:t>
+      </w:r>
       <w:r>
         <w:rPr>
           <w:rFonts w:ascii="Times New Roman" w:eastAsia="Times New Roman" w:hAnsi="Times New Roman" w:cs="Times New Roman" w:hint="eastAsia"/>
@@ -2711,7 +2784,7 @@
             <w:pPr>
               <w:jc w:val="both"/>
               <w:rPr>
-                <w:rFonts w:ascii="MS Mincho" w:eastAsia="MS Mincho" w:hAnsi="MS Mincho" w:cs="MS Mincho" w:hint="eastAsia"/>
+                <w:rFonts w:ascii="MS Mincho" w:eastAsia="MS Mincho" w:hAnsi="MS Mincho" w:cs="MS Mincho"/>
                 <w:sz w:val="24"/>
                 <w:szCs w:val="24"/>
               </w:rPr>
@@ -2831,7 +2904,7 @@
             <w:pPr>
               <w:jc w:val="both"/>
               <w:rPr>
-                <w:rFonts w:ascii="Times New Roman" w:eastAsia="Times New Roman" w:hAnsi="Times New Roman" w:cs="Times New Roman" w:hint="eastAsia"/>
+                <w:rFonts w:ascii="Times New Roman" w:eastAsia="Times New Roman" w:hAnsi="Times New Roman" w:cs="Times New Roman"/>
                 <w:sz w:val="24"/>
                 <w:szCs w:val="24"/>
               </w:rPr>
@@ -2922,15 +2995,7 @@
                 <w:sz w:val="24"/>
                 <w:szCs w:val="24"/>
               </w:rPr>
-              <w:t>imp</w:t>
-            </w:r>
-            <w:r>
-              <w:rPr>
-                <w:rFonts w:ascii="Times New Roman" w:eastAsia="Times New Roman" w:hAnsi="Times New Roman" w:cs="Times New Roman" w:hint="eastAsia"/>
-                <w:sz w:val="24"/>
-                <w:szCs w:val="24"/>
-              </w:rPr>
-              <w:t>.</w:t>
+              <w:t>imp.</w:t>
             </w:r>
             <w:r>
               <w:rPr>
@@ -2946,15 +3011,7 @@
                 <w:sz w:val="24"/>
                 <w:szCs w:val="24"/>
               </w:rPr>
-              <w:t xml:space="preserve"> </w:t>
-            </w:r>
-            <w:r>
-              <w:rPr>
-                <w:rFonts w:ascii="Times New Roman" w:eastAsia="Times New Roman" w:hAnsi="Times New Roman" w:cs="Times New Roman" w:hint="eastAsia"/>
-                <w:sz w:val="24"/>
-                <w:szCs w:val="24"/>
-              </w:rPr>
-              <w:t>+ SSL (config.1) + LR</w:t>
+              <w:t xml:space="preserve"> + SSL (config.1) + LR</w:t>
             </w:r>
           </w:p>
         </w:tc>
@@ -2991,7 +3048,7 @@
             <w:pPr>
               <w:jc w:val="both"/>
               <w:rPr>
-                <w:rFonts w:ascii="Times New Roman" w:eastAsia="Times New Roman" w:hAnsi="Times New Roman" w:cs="Times New Roman" w:hint="eastAsia"/>
+                <w:rFonts w:ascii="Times New Roman" w:eastAsia="Times New Roman" w:hAnsi="Times New Roman" w:cs="Times New Roman"/>
                 <w:sz w:val="24"/>
                 <w:szCs w:val="24"/>
               </w:rPr>
@@ -3019,23 +3076,7 @@
                 <w:sz w:val="24"/>
                 <w:szCs w:val="24"/>
               </w:rPr>
-              <w:t xml:space="preserve"> (strat.1) + SSL (config.</w:t>
-            </w:r>
-            <w:r>
-              <w:rPr>
-                <w:rFonts w:ascii="Times New Roman" w:eastAsia="Times New Roman" w:hAnsi="Times New Roman" w:cs="Times New Roman" w:hint="eastAsia"/>
-                <w:sz w:val="24"/>
-                <w:szCs w:val="24"/>
-              </w:rPr>
-              <w:t>2</w:t>
-            </w:r>
-            <w:r>
-              <w:rPr>
-                <w:rFonts w:ascii="Times New Roman" w:eastAsia="Times New Roman" w:hAnsi="Times New Roman" w:cs="Times New Roman" w:hint="eastAsia"/>
-                <w:sz w:val="24"/>
-                <w:szCs w:val="24"/>
-              </w:rPr>
-              <w:t>) + LR</w:t>
+              <w:t xml:space="preserve"> (strat.1) + SSL (config.2) + LR</w:t>
             </w:r>
           </w:p>
         </w:tc>
@@ -3047,7 +3088,7 @@
             <w:pPr>
               <w:jc w:val="both"/>
               <w:rPr>
-                <w:rFonts w:ascii="Times New Roman" w:eastAsia="Times New Roman" w:hAnsi="Times New Roman" w:cs="Times New Roman" w:hint="eastAsia"/>
+                <w:rFonts w:ascii="Times New Roman" w:eastAsia="Times New Roman" w:hAnsi="Times New Roman" w:cs="Times New Roman"/>
                 <w:sz w:val="24"/>
                 <w:szCs w:val="24"/>
               </w:rPr>
@@ -3058,39 +3099,7 @@
                 <w:sz w:val="24"/>
                 <w:szCs w:val="24"/>
               </w:rPr>
-              <w:t>8</w:t>
-            </w:r>
-            <w:r>
-              <w:rPr>
-                <w:rFonts w:ascii="Times New Roman" w:eastAsia="Times New Roman" w:hAnsi="Times New Roman" w:cs="Times New Roman" w:hint="eastAsia"/>
-                <w:sz w:val="24"/>
-                <w:szCs w:val="24"/>
-              </w:rPr>
-              <w:t>5</w:t>
-            </w:r>
-            <w:r>
-              <w:rPr>
-                <w:rFonts w:ascii="Times New Roman" w:eastAsia="Times New Roman" w:hAnsi="Times New Roman" w:cs="Times New Roman" w:hint="eastAsia"/>
-                <w:sz w:val="24"/>
-                <w:szCs w:val="24"/>
-              </w:rPr>
-              <w:t>.</w:t>
-            </w:r>
-            <w:r>
-              <w:rPr>
-                <w:rFonts w:ascii="Times New Roman" w:eastAsia="Times New Roman" w:hAnsi="Times New Roman" w:cs="Times New Roman" w:hint="eastAsia"/>
-                <w:sz w:val="24"/>
-                <w:szCs w:val="24"/>
-              </w:rPr>
-              <w:t>3</w:t>
-            </w:r>
-            <w:r>
-              <w:rPr>
-                <w:rFonts w:ascii="Times New Roman" w:eastAsia="Times New Roman" w:hAnsi="Times New Roman" w:cs="Times New Roman" w:hint="eastAsia"/>
-                <w:sz w:val="24"/>
-                <w:szCs w:val="24"/>
-              </w:rPr>
-              <w:t>%</w:t>
+              <w:t>85.3%</w:t>
             </w:r>
           </w:p>
         </w:tc>
@@ -3104,7 +3113,7 @@
             <w:pPr>
               <w:jc w:val="both"/>
               <w:rPr>
-                <w:rFonts w:ascii="Times New Roman" w:eastAsia="Times New Roman" w:hAnsi="Times New Roman" w:cs="Times New Roman" w:hint="eastAsia"/>
+                <w:rFonts w:ascii="Times New Roman" w:eastAsia="Times New Roman" w:hAnsi="Times New Roman" w:cs="Times New Roman"/>
                 <w:sz w:val="24"/>
                 <w:szCs w:val="24"/>
               </w:rPr>
@@ -3167,7 +3176,7 @@
             <w:pPr>
               <w:jc w:val="both"/>
               <w:rPr>
-                <w:rFonts w:ascii="Times New Roman" w:eastAsia="Times New Roman" w:hAnsi="Times New Roman" w:cs="Times New Roman" w:hint="eastAsia"/>
+                <w:rFonts w:ascii="Times New Roman" w:eastAsia="Times New Roman" w:hAnsi="Times New Roman" w:cs="Times New Roman"/>
                 <w:sz w:val="24"/>
                 <w:szCs w:val="24"/>
               </w:rPr>
@@ -3192,7 +3201,7 @@
             <w:pPr>
               <w:jc w:val="both"/>
               <w:rPr>
-                <w:rFonts w:ascii="Times New Roman" w:eastAsia="Times New Roman" w:hAnsi="Times New Roman" w:cs="Times New Roman" w:hint="eastAsia"/>
+                <w:rFonts w:ascii="Times New Roman" w:eastAsia="Times New Roman" w:hAnsi="Times New Roman" w:cs="Times New Roman"/>
                 <w:sz w:val="24"/>
                 <w:szCs w:val="24"/>
               </w:rPr>
@@ -3203,23 +3212,7 @@
                 <w:sz w:val="24"/>
                 <w:szCs w:val="24"/>
               </w:rPr>
-              <w:t>XGB imp. (strat.1) + SSL (config.</w:t>
-            </w:r>
-            <w:r>
-              <w:rPr>
-                <w:rFonts w:ascii="Times New Roman" w:eastAsia="Times New Roman" w:hAnsi="Times New Roman" w:cs="Times New Roman" w:hint="eastAsia"/>
-                <w:sz w:val="24"/>
-                <w:szCs w:val="24"/>
-              </w:rPr>
-              <w:t>3</w:t>
-            </w:r>
-            <w:r>
-              <w:rPr>
-                <w:rFonts w:ascii="Times New Roman" w:eastAsia="Times New Roman" w:hAnsi="Times New Roman" w:cs="Times New Roman" w:hint="eastAsia"/>
-                <w:sz w:val="24"/>
-                <w:szCs w:val="24"/>
-              </w:rPr>
-              <w:t>) + XGB Classifier</w:t>
+              <w:t>XGB imp. (strat.1) + SSL (config.3) + XGB Classifier</w:t>
             </w:r>
           </w:p>
         </w:tc>
@@ -3231,7 +3224,7 @@
             <w:pPr>
               <w:jc w:val="both"/>
               <w:rPr>
-                <w:rFonts w:ascii="Times New Roman" w:eastAsia="Times New Roman" w:hAnsi="Times New Roman" w:cs="Times New Roman" w:hint="eastAsia"/>
+                <w:rFonts w:ascii="Times New Roman" w:eastAsia="Times New Roman" w:hAnsi="Times New Roman" w:cs="Times New Roman"/>
                 <w:b/>
                 <w:bCs/>
                 <w:sz w:val="24"/>
@@ -3253,7 +3246,7 @@
       </w:tr>
       <w:tr>
         <w:trPr>
-          <w:trHeight w:val="235"/>
+          <w:trHeight w:val="61"/>
         </w:trPr>
         <w:tc>
           <w:tcPr>
@@ -3571,6 +3564,9 @@
         </w:tc>
       </w:tr>
       <w:tr>
+        <w:trPr>
+          <w:trHeight w:val="56"/>
+        </w:trPr>
         <w:tc>
           <w:tcPr>
             <w:tcW w:w="6516" w:type="dxa"/>
@@ -3579,7 +3575,7 @@
             <w:pPr>
               <w:jc w:val="both"/>
               <w:rPr>
-                <w:rFonts w:ascii="Times New Roman" w:eastAsia="Times New Roman" w:hAnsi="Times New Roman" w:cs="Times New Roman" w:hint="eastAsia"/>
+                <w:rFonts w:ascii="Times New Roman" w:eastAsia="Times New Roman" w:hAnsi="Times New Roman" w:cs="Times New Roman"/>
                 <w:color w:val="808080" w:themeColor="background1" w:themeShade="80"/>
                 <w:sz w:val="24"/>
                 <w:szCs w:val="24"/>
@@ -3606,7 +3602,7 @@
             <w:pPr>
               <w:jc w:val="both"/>
               <w:rPr>
-                <w:rFonts w:ascii="Times New Roman" w:eastAsia="Times New Roman" w:hAnsi="Times New Roman" w:cs="Times New Roman" w:hint="eastAsia"/>
+                <w:rFonts w:ascii="Times New Roman" w:eastAsia="Times New Roman" w:hAnsi="Times New Roman" w:cs="Times New Roman"/>
                 <w:b/>
                 <w:bCs/>
                 <w:color w:val="808080" w:themeColor="background1" w:themeShade="80"/>
@@ -5632,6 +5628,7 @@
   <w:style w:type="character" w:default="1" w:styleId="DefaultParagraphFont">
     <w:name w:val="Default Paragraph Font"/>
     <w:uiPriority w:val="1"/>
+    <w:semiHidden/>
     <w:unhideWhenUsed/>
   </w:style>
   <w:style w:type="table" w:default="1" w:styleId="TableNormal">
@@ -6039,6 +6036,18 @@
       </w:tblBorders>
     </w:tblPr>
   </w:style>
+  <w:style w:type="character" w:styleId="FollowedHyperlink">
+    <w:name w:val="FollowedHyperlink"/>
+    <w:basedOn w:val="DefaultParagraphFont"/>
+    <w:uiPriority w:val="99"/>
+    <w:semiHidden/>
+    <w:unhideWhenUsed/>
+    <w:rsid w:val="00453D3E"/>
+    <w:rPr>
+      <w:color w:val="800080" w:themeColor="followedHyperlink"/>
+      <w:u w:val="single"/>
+    </w:rPr>
+  </w:style>
 </w:styles>
 </file>
 

</xml_diff>